<commit_message>
[feat]: added new functions edit_font_size_by_id - edit font size edit_color_by_id - edit text color __para_ids - return dict with key: parad, value: object aragraph and other small changes
</commit_message>
<xml_diff>
--- a/examples/example.docx
+++ b/examples/example.docx
@@ -6,14 +6,24 @@
       <w:commentRangeStart w:id="0"/>
       <w:r>
         <w:rPr>
+          <w:color w:val="0000FF"/>
+          <w:sz w:val="28"/>
           <w:lang w:val="en-US"/>
         </w:rPr>
         <w:t xml:space="preserve">Example text </w:t>
       </w:r>
       <w:r>
+        <w:rPr>
+          <w:color w:val="0000FF"/>
+          <w:sz w:val="28"/>
+        </w:rPr>
         <w:t>№1</w:t>
       </w:r>
       <w:r>
+        <w:rPr>
+          <w:color w:val="0000FF"/>
+          <w:sz w:val="28"/>
+        </w:rPr>
         <w:commentReference w:id="0"/>
       </w:r>
       <w:commentRangeEnd w:id="0"/>
@@ -46,7 +56,7 @@
 
 <file path=word/comments.xml><?xml version="1.0" encoding="utf-8"?>
 <w:comments xmlns:wpc="http://schemas.microsoft.com/office/word/2010/wordprocessingCanvas" xmlns:cx="http://schemas.microsoft.com/office/drawing/2014/chartex" xmlns:cx1="http://schemas.microsoft.com/office/drawing/2015/9/8/chartex" xmlns:mc="http://schemas.openxmlformats.org/markup-compatibility/2006" xmlns:o="urn:schemas-microsoft-com:office:office" xmlns:r="http://schemas.openxmlformats.org/officeDocument/2006/relationships" xmlns:m="http://schemas.openxmlformats.org/officeDocument/2006/math" xmlns:v="urn:schemas-microsoft-com:vml" xmlns:wp14="http://schemas.microsoft.com/office/word/2010/wordprocessingDrawing" xmlns:wp="http://schemas.openxmlformats.org/drawingml/2006/wordprocessingDrawing" xmlns:w10="urn:schemas-microsoft-com:office:word" xmlns:w="http://schemas.openxmlformats.org/wordprocessingml/2006/main" xmlns:w14="http://schemas.microsoft.com/office/word/2010/wordml" xmlns:w15="http://schemas.microsoft.com/office/word/2012/wordml" xmlns:w16se="http://schemas.microsoft.com/office/word/2015/wordml/symex" xmlns:wpg="http://schemas.microsoft.com/office/word/2010/wordprocessingGroup" xmlns:wpi="http://schemas.microsoft.com/office/word/2010/wordprocessingInk" xmlns:wne="http://schemas.microsoft.com/office/word/2006/wordml" xmlns:wps="http://schemas.microsoft.com/office/word/2010/wordprocessingShape" mc:Ignorable="w14 w15 w16se wp14">
-  <w:comment w:initials="pd" w:date="2024-02-25T22:27:36.080725" w:id="0" w:author="Manager">
+  <w:comment w:initials="pd" w:date="2024-02-26T13:55:55.548086" w:id="0" w:author="Manager">
     <w:p>
       <w:r>
         <w:t>Example comment</w:t>

</xml_diff>

<commit_message>
[feat]: Added new functions and classes
</commit_message>
<xml_diff>
--- a/examples/example.docx
+++ b/examples/example.docx
@@ -6,23 +6,35 @@
       <w:commentRangeStart w:id="0"/>
       <w:r>
         <w:rPr>
+          <w:rFonts w:ascii="Times New Roman" w:hAnsi="Times New Roman"/>
+          <w:b/>
+          <w:i w:val="0"/>
           <w:color w:val="0000FF"/>
           <w:sz w:val="28"/>
+          <w:u w:val="wavyDouble"/>
           <w:lang w:val="en-US"/>
         </w:rPr>
         <w:t xml:space="preserve">Example text </w:t>
       </w:r>
       <w:r>
         <w:rPr>
+          <w:rFonts w:ascii="Times New Roman" w:hAnsi="Times New Roman"/>
+          <w:b/>
+          <w:i w:val="0"/>
           <w:color w:val="0000FF"/>
           <w:sz w:val="28"/>
+          <w:u w:val="wavyDouble"/>
         </w:rPr>
         <w:t>№1</w:t>
       </w:r>
       <w:r>
         <w:rPr>
+          <w:rFonts w:ascii="Times New Roman" w:hAnsi="Times New Roman"/>
+          <w:b/>
+          <w:i w:val="0"/>
           <w:color w:val="0000FF"/>
           <w:sz w:val="28"/>
+          <w:u w:val="wavyDouble"/>
         </w:rPr>
         <w:commentReference w:id="0"/>
       </w:r>
@@ -36,11 +48,15 @@
       </w:pPr>
       <w:r>
         <w:rPr>
+          <w:u w:val="dash"/>
           <w:lang w:val="en-US"/>
         </w:rPr>
         <w:t xml:space="preserve">Example text </w:t>
       </w:r>
       <w:r>
+        <w:rPr>
+          <w:u w:val="dash"/>
+        </w:rPr>
         <w:t>№2</w:t>
       </w:r>
     </w:p>
@@ -56,7 +72,7 @@
 
 <file path=word/comments.xml><?xml version="1.0" encoding="utf-8"?>
 <w:comments xmlns:wpc="http://schemas.microsoft.com/office/word/2010/wordprocessingCanvas" xmlns:cx="http://schemas.microsoft.com/office/drawing/2014/chartex" xmlns:cx1="http://schemas.microsoft.com/office/drawing/2015/9/8/chartex" xmlns:mc="http://schemas.openxmlformats.org/markup-compatibility/2006" xmlns:o="urn:schemas-microsoft-com:office:office" xmlns:r="http://schemas.openxmlformats.org/officeDocument/2006/relationships" xmlns:m="http://schemas.openxmlformats.org/officeDocument/2006/math" xmlns:v="urn:schemas-microsoft-com:vml" xmlns:wp14="http://schemas.microsoft.com/office/word/2010/wordprocessingDrawing" xmlns:wp="http://schemas.openxmlformats.org/drawingml/2006/wordprocessingDrawing" xmlns:w10="urn:schemas-microsoft-com:office:word" xmlns:w="http://schemas.openxmlformats.org/wordprocessingml/2006/main" xmlns:w14="http://schemas.microsoft.com/office/word/2010/wordml" xmlns:w15="http://schemas.microsoft.com/office/word/2012/wordml" xmlns:w16se="http://schemas.microsoft.com/office/word/2015/wordml/symex" xmlns:wpg="http://schemas.microsoft.com/office/word/2010/wordprocessingGroup" xmlns:wpi="http://schemas.microsoft.com/office/word/2010/wordprocessingInk" xmlns:wne="http://schemas.microsoft.com/office/word/2006/wordml" xmlns:wps="http://schemas.microsoft.com/office/word/2010/wordprocessingShape" mc:Ignorable="w14 w15 w16se wp14">
-  <w:comment w:initials="pd" w:date="2024-02-26T13:55:55.548086" w:id="0" w:author="Manager">
+  <w:comment w:initials="pd" w:date="2024-02-27T15:15:20.064164" w:id="0" w:author="Manager">
     <w:p>
       <w:r>
         <w:t>Example comment</w:t>

</xml_diff>

<commit_message>
[feat/refactor]: Split edit_style function and added new error class edit_style_by_id function has been splitted into sub-functions, added new error-class and other small changes
</commit_message>
<xml_diff>
--- a/examples/example.docx
+++ b/examples/example.docx
@@ -4,11 +4,11 @@
   <w:body>
     <w:p>
       <w:commentRangeStart w:id="0"/>
+      <w:commentRangeStart w:id="1"/>
       <w:r>
         <w:rPr>
           <w:rFonts w:ascii="Times New Roman" w:hAnsi="Times New Roman"/>
           <w:b/>
-          <w:i w:val="0"/>
           <w:color w:val="0000FF"/>
           <w:sz w:val="28"/>
           <w:u w:val="wavyDouble"/>
@@ -20,7 +20,6 @@
         <w:rPr>
           <w:rFonts w:ascii="Times New Roman" w:hAnsi="Times New Roman"/>
           <w:b/>
-          <w:i w:val="0"/>
           <w:color w:val="0000FF"/>
           <w:sz w:val="28"/>
           <w:u w:val="wavyDouble"/>
@@ -31,7 +30,6 @@
         <w:rPr>
           <w:rFonts w:ascii="Times New Roman" w:hAnsi="Times New Roman"/>
           <w:b/>
-          <w:i w:val="0"/>
           <w:color w:val="0000FF"/>
           <w:sz w:val="28"/>
           <w:u w:val="wavyDouble"/>
@@ -39,6 +37,17 @@
         <w:commentReference w:id="0"/>
       </w:r>
       <w:commentRangeEnd w:id="0"/>
+      <w:r>
+        <w:rPr>
+          <w:rFonts w:ascii="Times New Roman" w:hAnsi="Times New Roman"/>
+          <w:b/>
+          <w:color w:val="0000FF"/>
+          <w:sz w:val="28"/>
+          <w:u w:val="wavyDouble"/>
+        </w:rPr>
+        <w:commentReference w:id="1"/>
+      </w:r>
+      <w:commentRangeEnd w:id="1"/>
     </w:p>
     <w:p>
       <w:pPr>
@@ -71,8 +80,15 @@
 </file>
 
 <file path=word/comments.xml><?xml version="1.0" encoding="utf-8"?>
-<w:comments xmlns:wpc="http://schemas.microsoft.com/office/word/2010/wordprocessingCanvas" xmlns:cx="http://schemas.microsoft.com/office/drawing/2014/chartex" xmlns:cx1="http://schemas.microsoft.com/office/drawing/2015/9/8/chartex" xmlns:mc="http://schemas.openxmlformats.org/markup-compatibility/2006" xmlns:o="urn:schemas-microsoft-com:office:office" xmlns:r="http://schemas.openxmlformats.org/officeDocument/2006/relationships" xmlns:m="http://schemas.openxmlformats.org/officeDocument/2006/math" xmlns:v="urn:schemas-microsoft-com:vml" xmlns:wp14="http://schemas.microsoft.com/office/word/2010/wordprocessingDrawing" xmlns:wp="http://schemas.openxmlformats.org/drawingml/2006/wordprocessingDrawing" xmlns:w10="urn:schemas-microsoft-com:office:word" xmlns:w="http://schemas.openxmlformats.org/wordprocessingml/2006/main" xmlns:w14="http://schemas.microsoft.com/office/word/2010/wordml" xmlns:w15="http://schemas.microsoft.com/office/word/2012/wordml" xmlns:w16se="http://schemas.microsoft.com/office/word/2015/wordml/symex" xmlns:wpg="http://schemas.microsoft.com/office/word/2010/wordprocessingGroup" xmlns:wpi="http://schemas.microsoft.com/office/word/2010/wordprocessingInk" xmlns:wne="http://schemas.microsoft.com/office/word/2006/wordml" xmlns:wps="http://schemas.microsoft.com/office/word/2010/wordprocessingShape" mc:Ignorable="w14 w15 w16se wp14">
-  <w:comment w:initials="pd" w:date="2024-02-27T15:15:20.064164" w:id="0" w:author="Manager">
+<w:comments xmlns:wpc="http://schemas.microsoft.com/office/word/2010/wordprocessingCanvas" xmlns:cx="http://schemas.microsoft.com/office/drawing/2014/chartex" xmlns:cx1="http://schemas.microsoft.com/office/drawing/2015/9/8/chartex" xmlns:cx2="http://schemas.microsoft.com/office/drawing/2015/10/21/chartex" xmlns:cx3="http://schemas.microsoft.com/office/drawing/2016/5/9/chartex" xmlns:cx4="http://schemas.microsoft.com/office/drawing/2016/5/10/chartex" xmlns:cx5="http://schemas.microsoft.com/office/drawing/2016/5/11/chartex" xmlns:cx6="http://schemas.microsoft.com/office/drawing/2016/5/12/chartex" xmlns:cx7="http://schemas.microsoft.com/office/drawing/2016/5/13/chartex" xmlns:cx8="http://schemas.microsoft.com/office/drawing/2016/5/14/chartex" xmlns:mc="http://schemas.openxmlformats.org/markup-compatibility/2006" xmlns:aink="http://schemas.microsoft.com/office/drawing/2016/ink" xmlns:am3d="http://schemas.microsoft.com/office/drawing/2017/model3d" xmlns:o="urn:schemas-microsoft-com:office:office" xmlns:oel="http://schemas.microsoft.com/office/2019/extlst" xmlns:r="http://schemas.openxmlformats.org/officeDocument/2006/relationships" xmlns:m="http://schemas.openxmlformats.org/officeDocument/2006/math" xmlns:v="urn:schemas-microsoft-com:vml" xmlns:wp14="http://schemas.microsoft.com/office/word/2010/wordprocessingDrawing" xmlns:wp="http://schemas.openxmlformats.org/drawingml/2006/wordprocessingDrawing" xmlns:w10="urn:schemas-microsoft-com:office:word" xmlns:w="http://schemas.openxmlformats.org/wordprocessingml/2006/main" xmlns:w14="http://schemas.microsoft.com/office/word/2010/wordml" xmlns:w15="http://schemas.microsoft.com/office/word/2012/wordml" xmlns:w16cex="http://schemas.microsoft.com/office/word/2018/wordml/cex" xmlns:w16cid="http://schemas.microsoft.com/office/word/2016/wordml/cid" xmlns:w16="http://schemas.microsoft.com/office/word/2018/wordml" xmlns:w16sdtdh="http://schemas.microsoft.com/office/word/2020/wordml/sdtdatahash" xmlns:w16se="http://schemas.microsoft.com/office/word/2015/wordml/symex" xmlns:wpg="http://schemas.microsoft.com/office/word/2010/wordprocessingGroup" xmlns:wpi="http://schemas.microsoft.com/office/word/2010/wordprocessingInk" xmlns:wne="http://schemas.microsoft.com/office/word/2006/wordml" xmlns:wps="http://schemas.microsoft.com/office/word/2010/wordprocessingShape" mc:Ignorable="w14 w15 w16se w16cid w16 w16cex w16sdtdh wp14">
+  <w:comment w:id="0" w:author="Manager" w:date="2024-02-29T11:30:00Z" w:initials="pd">
+    <w:p>
+      <w:r>
+        <w:t>Example comment</w:t>
+      </w:r>
+    </w:p>
+  </w:comment>
+  <w:comment w:id="1" w:author="Manager" w:date="2024-02-29T12:37:00Z" w:initials="pd">
     <w:p>
       <w:r>
         <w:t>Example comment</w:t>
@@ -80,6 +96,20 @@
     </w:p>
   </w:comment>
 </w:comments>
+</file>
+
+<file path=word/commentsExtended.xml><?xml version="1.0" encoding="utf-8"?>
+<w15:commentsEx xmlns:wpc="http://schemas.microsoft.com/office/word/2010/wordprocessingCanvas" xmlns:cx="http://schemas.microsoft.com/office/drawing/2014/chartex" xmlns:cx1="http://schemas.microsoft.com/office/drawing/2015/9/8/chartex" xmlns:cx2="http://schemas.microsoft.com/office/drawing/2015/10/21/chartex" xmlns:cx3="http://schemas.microsoft.com/office/drawing/2016/5/9/chartex" xmlns:cx4="http://schemas.microsoft.com/office/drawing/2016/5/10/chartex" xmlns:cx5="http://schemas.microsoft.com/office/drawing/2016/5/11/chartex" xmlns:cx6="http://schemas.microsoft.com/office/drawing/2016/5/12/chartex" xmlns:cx7="http://schemas.microsoft.com/office/drawing/2016/5/13/chartex" xmlns:cx8="http://schemas.microsoft.com/office/drawing/2016/5/14/chartex" xmlns:mc="http://schemas.openxmlformats.org/markup-compatibility/2006" xmlns:aink="http://schemas.microsoft.com/office/drawing/2016/ink" xmlns:am3d="http://schemas.microsoft.com/office/drawing/2017/model3d" xmlns:o="urn:schemas-microsoft-com:office:office" xmlns:oel="http://schemas.microsoft.com/office/2019/extlst" xmlns:r="http://schemas.openxmlformats.org/officeDocument/2006/relationships" xmlns:m="http://schemas.openxmlformats.org/officeDocument/2006/math" xmlns:v="urn:schemas-microsoft-com:vml" xmlns:wp14="http://schemas.microsoft.com/office/word/2010/wordprocessingDrawing" xmlns:wp="http://schemas.openxmlformats.org/drawingml/2006/wordprocessingDrawing" xmlns:w10="urn:schemas-microsoft-com:office:word" xmlns:w="http://schemas.openxmlformats.org/wordprocessingml/2006/main" xmlns:w14="http://schemas.microsoft.com/office/word/2010/wordml" xmlns:w15="http://schemas.microsoft.com/office/word/2012/wordml" xmlns:w16cex="http://schemas.microsoft.com/office/word/2018/wordml/cex" xmlns:w16cid="http://schemas.microsoft.com/office/word/2016/wordml/cid" xmlns:w16="http://schemas.microsoft.com/office/word/2018/wordml" xmlns:w16sdtdh="http://schemas.microsoft.com/office/word/2020/wordml/sdtdatahash" xmlns:w16se="http://schemas.microsoft.com/office/word/2015/wordml/symex" xmlns:wpg="http://schemas.microsoft.com/office/word/2010/wordprocessingGroup" xmlns:wpi="http://schemas.microsoft.com/office/word/2010/wordprocessingInk" xmlns:wne="http://schemas.microsoft.com/office/word/2006/wordml" xmlns:wps="http://schemas.microsoft.com/office/word/2010/wordprocessingShape" mc:Ignorable="w14 w15 w16se w16cid w16 w16cex w16sdtdh wp14">
+  <w15:commentEx w15:paraId="5D1011ED" w15:done="0"/>
+  <w15:commentEx w15:paraId="49C5E7D0" w15:done="1"/>
+</w15:commentsEx>
+</file>
+
+<file path=word/commentsIds.xml><?xml version="1.0" encoding="utf-8"?>
+<w16cid:commentsIds xmlns:wpc="http://schemas.microsoft.com/office/word/2010/wordprocessingCanvas" xmlns:cx="http://schemas.microsoft.com/office/drawing/2014/chartex" xmlns:cx1="http://schemas.microsoft.com/office/drawing/2015/9/8/chartex" xmlns:cx2="http://schemas.microsoft.com/office/drawing/2015/10/21/chartex" xmlns:cx3="http://schemas.microsoft.com/office/drawing/2016/5/9/chartex" xmlns:cx4="http://schemas.microsoft.com/office/drawing/2016/5/10/chartex" xmlns:cx5="http://schemas.microsoft.com/office/drawing/2016/5/11/chartex" xmlns:cx6="http://schemas.microsoft.com/office/drawing/2016/5/12/chartex" xmlns:cx7="http://schemas.microsoft.com/office/drawing/2016/5/13/chartex" xmlns:cx8="http://schemas.microsoft.com/office/drawing/2016/5/14/chartex" xmlns:mc="http://schemas.openxmlformats.org/markup-compatibility/2006" xmlns:aink="http://schemas.microsoft.com/office/drawing/2016/ink" xmlns:am3d="http://schemas.microsoft.com/office/drawing/2017/model3d" xmlns:o="urn:schemas-microsoft-com:office:office" xmlns:oel="http://schemas.microsoft.com/office/2019/extlst" xmlns:r="http://schemas.openxmlformats.org/officeDocument/2006/relationships" xmlns:m="http://schemas.openxmlformats.org/officeDocument/2006/math" xmlns:v="urn:schemas-microsoft-com:vml" xmlns:wp14="http://schemas.microsoft.com/office/word/2010/wordprocessingDrawing" xmlns:wp="http://schemas.openxmlformats.org/drawingml/2006/wordprocessingDrawing" xmlns:w10="urn:schemas-microsoft-com:office:word" xmlns:w="http://schemas.openxmlformats.org/wordprocessingml/2006/main" xmlns:w14="http://schemas.microsoft.com/office/word/2010/wordml" xmlns:w15="http://schemas.microsoft.com/office/word/2012/wordml" xmlns:w16cex="http://schemas.microsoft.com/office/word/2018/wordml/cex" xmlns:w16cid="http://schemas.microsoft.com/office/word/2016/wordml/cid" xmlns:w16="http://schemas.microsoft.com/office/word/2018/wordml" xmlns:w16sdtdh="http://schemas.microsoft.com/office/word/2020/wordml/sdtdatahash" xmlns:w16se="http://schemas.microsoft.com/office/word/2015/wordml/symex" xmlns:wpg="http://schemas.microsoft.com/office/word/2010/wordprocessingGroup" xmlns:wpi="http://schemas.microsoft.com/office/word/2010/wordprocessingInk" xmlns:wne="http://schemas.microsoft.com/office/word/2006/wordml" xmlns:wps="http://schemas.microsoft.com/office/word/2010/wordprocessingShape" mc:Ignorable="w14 w15 w16se w16cid w16 w16cex w16sdtdh wp14">
+  <w16cid:commentId w16cid:paraId="5D1011ED" w16cid:durableId="33A509D4"/>
+  <w16cid:commentId w16cid:paraId="49C5E7D0" w16cid:durableId="2DAF0395"/>
+</w16cid:commentsIds>
 </file>
 
 <file path=word/styles.xml><?xml version="1.0" encoding="utf-8"?>
@@ -1004,7 +1034,6 @@
     <w:basedOn w:val="a"/>
     <w:link w:val="ad"/>
     <w:uiPriority w:val="99"/>
-    <w:semiHidden/>
     <w:unhideWhenUsed/>
     <w:pPr>
       <w:spacing w:line="240" w:lineRule="auto"/>
@@ -1019,7 +1048,6 @@
     <w:basedOn w:val="a0"/>
     <w:link w:val="ac"/>
     <w:uiPriority w:val="99"/>
-    <w:semiHidden/>
     <w:rPr>
       <w:sz w:val="20"/>
       <w:szCs w:val="20"/>

</xml_diff>

<commit_message>
[tests/refactor] Created folder src.enum, added unit-test for exceptions
</commit_message>
<xml_diff>
--- a/examples/example.docx
+++ b/examples/example.docx
@@ -3,13 +3,17 @@
 <w:document xmlns:wpc="http://schemas.microsoft.com/office/word/2010/wordprocessingCanvas" xmlns:cx="http://schemas.microsoft.com/office/drawing/2014/chartex" xmlns:cx1="http://schemas.microsoft.com/office/drawing/2015/9/8/chartex" xmlns:cx2="http://schemas.microsoft.com/office/drawing/2015/10/21/chartex" xmlns:cx3="http://schemas.microsoft.com/office/drawing/2016/5/9/chartex" xmlns:cx4="http://schemas.microsoft.com/office/drawing/2016/5/10/chartex" xmlns:cx5="http://schemas.microsoft.com/office/drawing/2016/5/11/chartex" xmlns:cx6="http://schemas.microsoft.com/office/drawing/2016/5/12/chartex" xmlns:cx7="http://schemas.microsoft.com/office/drawing/2016/5/13/chartex" xmlns:cx8="http://schemas.microsoft.com/office/drawing/2016/5/14/chartex" xmlns:mc="http://schemas.openxmlformats.org/markup-compatibility/2006" xmlns:aink="http://schemas.microsoft.com/office/drawing/2016/ink" xmlns:am3d="http://schemas.microsoft.com/office/drawing/2017/model3d" xmlns:o="urn:schemas-microsoft-com:office:office" xmlns:oel="http://schemas.microsoft.com/office/2019/extlst" xmlns:r="http://schemas.openxmlformats.org/officeDocument/2006/relationships" xmlns:m="http://schemas.openxmlformats.org/officeDocument/2006/math" xmlns:v="urn:schemas-microsoft-com:vml" xmlns:wp14="http://schemas.microsoft.com/office/word/2010/wordprocessingDrawing" xmlns:wp="http://schemas.openxmlformats.org/drawingml/2006/wordprocessingDrawing" xmlns:w10="urn:schemas-microsoft-com:office:word" xmlns:w="http://schemas.openxmlformats.org/wordprocessingml/2006/main" xmlns:w14="http://schemas.microsoft.com/office/word/2010/wordml" xmlns:w15="http://schemas.microsoft.com/office/word/2012/wordml" xmlns:w16cex="http://schemas.microsoft.com/office/word/2018/wordml/cex" xmlns:w16cid="http://schemas.microsoft.com/office/word/2016/wordml/cid" xmlns:w16="http://schemas.microsoft.com/office/word/2018/wordml" xmlns:w16sdtdh="http://schemas.microsoft.com/office/word/2020/wordml/sdtdatahash" xmlns:w16se="http://schemas.microsoft.com/office/word/2015/wordml/symex" xmlns:wpg="http://schemas.microsoft.com/office/word/2010/wordprocessingGroup" xmlns:wpi="http://schemas.microsoft.com/office/word/2010/wordprocessingInk" xmlns:wne="http://schemas.microsoft.com/office/word/2006/wordml" xmlns:wps="http://schemas.microsoft.com/office/word/2010/wordprocessingShape" mc:Ignorable="w14 w15 w16se w16cid w16 w16cex w16sdtdh wp14">
   <w:body>
     <w:p>
+      <w:commentRangeStart w:id="8"/>
+      <w:commentRangeStart w:id="6"/>
+      <w:commentRangeStart w:id="4"/>
+      <w:commentRangeStart w:id="2"/>
       <w:commentRangeStart w:id="0"/>
-      <w:commentRangeStart w:id="1"/>
       <w:r>
         <w:rPr>
           <w:rFonts w:ascii="Times New Roman" w:hAnsi="Times New Roman"/>
           <w:b/>
-          <w:color w:val="0000FF"/>
+          <w:i w:val="0"/>
+          <w:color w:val="00FF00"/>
           <w:sz w:val="28"/>
           <w:u w:val="wavyDouble"/>
           <w:lang w:val="en-US"/>
@@ -20,7 +24,8 @@
         <w:rPr>
           <w:rFonts w:ascii="Times New Roman" w:hAnsi="Times New Roman"/>
           <w:b/>
-          <w:color w:val="0000FF"/>
+          <w:i w:val="0"/>
+          <w:color w:val="00FF00"/>
           <w:sz w:val="28"/>
           <w:u w:val="wavyDouble"/>
         </w:rPr>
@@ -30,7 +35,8 @@
         <w:rPr>
           <w:rFonts w:ascii="Times New Roman" w:hAnsi="Times New Roman"/>
           <w:b/>
-          <w:color w:val="0000FF"/>
+          <w:i w:val="0"/>
+          <w:color w:val="00FF00"/>
           <w:sz w:val="28"/>
           <w:u w:val="wavyDouble"/>
         </w:rPr>
@@ -41,15 +47,55 @@
         <w:rPr>
           <w:rFonts w:ascii="Times New Roman" w:hAnsi="Times New Roman"/>
           <w:b/>
-          <w:color w:val="0000FF"/>
+          <w:i w:val="0"/>
+          <w:color w:val="00FF00"/>
           <w:sz w:val="28"/>
           <w:u w:val="wavyDouble"/>
         </w:rPr>
-        <w:commentReference w:id="1"/>
-      </w:r>
-      <w:commentRangeEnd w:id="1"/>
+        <w:commentReference w:id="2"/>
+      </w:r>
+      <w:commentRangeEnd w:id="2"/>
+      <w:r>
+        <w:rPr>
+          <w:rFonts w:ascii="Times New Roman" w:hAnsi="Times New Roman"/>
+          <w:b/>
+          <w:i w:val="0"/>
+          <w:color w:val="00FF00"/>
+          <w:sz w:val="28"/>
+          <w:u w:val="wavyDouble"/>
+        </w:rPr>
+        <w:commentReference w:id="4"/>
+      </w:r>
+      <w:commentRangeEnd w:id="4"/>
+      <w:r>
+        <w:rPr>
+          <w:rFonts w:ascii="Times New Roman" w:hAnsi="Times New Roman"/>
+          <w:b/>
+          <w:i w:val="0"/>
+          <w:color w:val="00FF00"/>
+          <w:sz w:val="28"/>
+          <w:u w:val="wavyDouble"/>
+        </w:rPr>
+        <w:commentReference w:id="6"/>
+      </w:r>
+      <w:commentRangeEnd w:id="6"/>
+      <w:r>
+        <w:rPr>
+          <w:rFonts w:ascii="Times New Roman" w:hAnsi="Times New Roman"/>
+          <w:b/>
+          <w:i w:val="0"/>
+          <w:color w:val="00FF00"/>
+          <w:sz w:val="28"/>
+          <w:u w:val="wavyDouble"/>
+        </w:rPr>
+        <w:commentReference w:id="8"/>
+      </w:r>
+      <w:commentRangeEnd w:id="8"/>
     </w:p>
     <w:p>
+      <w:commentRangeStart w:id="14"/>
+      <w:commentRangeStart w:id="12"/>
+      <w:commentRangeStart w:id="10"/>
       <w:pPr>
         <w:rPr>
           <w:lang w:val="en-US"/>
@@ -57,17 +103,63 @@
       </w:pPr>
       <w:r>
         <w:rPr>
-          <w:u w:val="dash"/>
+          <w:rFonts w:ascii="Times New Roman" w:hAnsi="Times New Roman"/>
+          <w:b/>
+          <w:i w:val="0"/>
+          <w:color w:val="FF00FF"/>
+          <w:sz w:val="28"/>
+          <w:u w:val="wavyDouble"/>
           <w:lang w:val="en-US"/>
         </w:rPr>
         <w:t xml:space="preserve">Example text </w:t>
       </w:r>
       <w:r>
         <w:rPr>
-          <w:u w:val="dash"/>
+          <w:rFonts w:ascii="Times New Roman" w:hAnsi="Times New Roman"/>
+          <w:b/>
+          <w:i w:val="0"/>
+          <w:color w:val="FF00FF"/>
+          <w:sz w:val="28"/>
+          <w:u w:val="wavyDouble"/>
         </w:rPr>
         <w:t>№2</w:t>
       </w:r>
+      <w:r>
+        <w:rPr>
+          <w:rFonts w:ascii="Times New Roman" w:hAnsi="Times New Roman"/>
+          <w:b/>
+          <w:i w:val="0"/>
+          <w:color w:val="FF00FF"/>
+          <w:sz w:val="28"/>
+          <w:u w:val="wavyDouble"/>
+        </w:rPr>
+        <w:commentReference w:id="10"/>
+      </w:r>
+      <w:commentRangeEnd w:id="10"/>
+      <w:r>
+        <w:rPr>
+          <w:rFonts w:ascii="Times New Roman" w:hAnsi="Times New Roman"/>
+          <w:b/>
+          <w:i w:val="0"/>
+          <w:color w:val="FF00FF"/>
+          <w:sz w:val="28"/>
+          <w:u w:val="wavyDouble"/>
+        </w:rPr>
+        <w:commentReference w:id="12"/>
+      </w:r>
+      <w:commentRangeEnd w:id="12"/>
+      <w:r>
+        <w:rPr>
+          <w:rFonts w:ascii="Times New Roman" w:hAnsi="Times New Roman"/>
+          <w:b/>
+          <w:i w:val="0"/>
+          <w:color w:val="FF00FF"/>
+          <w:sz w:val="28"/>
+          <w:u w:val="wavyDouble"/>
+        </w:rPr>
+        <w:commentReference w:id="14"/>
+      </w:r>
+      <w:commentRangeEnd w:id="14"/>
     </w:p>
     <w:sectPr>
       <w:pgSz w:w="11906" w:h="16838"/>
@@ -81,14 +173,56 @@
 
 <file path=word/comments.xml><?xml version="1.0" encoding="utf-8"?>
 <w:comments xmlns:wpc="http://schemas.microsoft.com/office/word/2010/wordprocessingCanvas" xmlns:cx="http://schemas.microsoft.com/office/drawing/2014/chartex" xmlns:cx1="http://schemas.microsoft.com/office/drawing/2015/9/8/chartex" xmlns:cx2="http://schemas.microsoft.com/office/drawing/2015/10/21/chartex" xmlns:cx3="http://schemas.microsoft.com/office/drawing/2016/5/9/chartex" xmlns:cx4="http://schemas.microsoft.com/office/drawing/2016/5/10/chartex" xmlns:cx5="http://schemas.microsoft.com/office/drawing/2016/5/11/chartex" xmlns:cx6="http://schemas.microsoft.com/office/drawing/2016/5/12/chartex" xmlns:cx7="http://schemas.microsoft.com/office/drawing/2016/5/13/chartex" xmlns:cx8="http://schemas.microsoft.com/office/drawing/2016/5/14/chartex" xmlns:mc="http://schemas.openxmlformats.org/markup-compatibility/2006" xmlns:aink="http://schemas.microsoft.com/office/drawing/2016/ink" xmlns:am3d="http://schemas.microsoft.com/office/drawing/2017/model3d" xmlns:o="urn:schemas-microsoft-com:office:office" xmlns:oel="http://schemas.microsoft.com/office/2019/extlst" xmlns:r="http://schemas.openxmlformats.org/officeDocument/2006/relationships" xmlns:m="http://schemas.openxmlformats.org/officeDocument/2006/math" xmlns:v="urn:schemas-microsoft-com:vml" xmlns:wp14="http://schemas.microsoft.com/office/word/2010/wordprocessingDrawing" xmlns:wp="http://schemas.openxmlformats.org/drawingml/2006/wordprocessingDrawing" xmlns:w10="urn:schemas-microsoft-com:office:word" xmlns:w="http://schemas.openxmlformats.org/wordprocessingml/2006/main" xmlns:w14="http://schemas.microsoft.com/office/word/2010/wordml" xmlns:w15="http://schemas.microsoft.com/office/word/2012/wordml" xmlns:w16cex="http://schemas.microsoft.com/office/word/2018/wordml/cex" xmlns:w16cid="http://schemas.microsoft.com/office/word/2016/wordml/cid" xmlns:w16="http://schemas.microsoft.com/office/word/2018/wordml" xmlns:w16sdtdh="http://schemas.microsoft.com/office/word/2020/wordml/sdtdatahash" xmlns:w16se="http://schemas.microsoft.com/office/word/2015/wordml/symex" xmlns:wpg="http://schemas.microsoft.com/office/word/2010/wordprocessingGroup" xmlns:wpi="http://schemas.microsoft.com/office/word/2010/wordprocessingInk" xmlns:wne="http://schemas.microsoft.com/office/word/2006/wordml" xmlns:wps="http://schemas.microsoft.com/office/word/2010/wordprocessingShape" mc:Ignorable="w14 w15 w16se w16cid w16 w16cex w16sdtdh wp14">
-  <w:comment w:id="0" w:author="Manager" w:date="2024-02-29T11:30:00Z" w:initials="pd">
+  <w:comment w:id="0" w:author="Manager" w:date="2024-02-29T12:37:00Z" w:initials="pd">
     <w:p>
       <w:r>
         <w:t>Example comment</w:t>
       </w:r>
     </w:p>
   </w:comment>
-  <w:comment w:id="1" w:author="Manager" w:date="2024-02-29T12:37:00Z" w:initials="pd">
+  <w:comment w:initials="pd" w:date="2024-03-02T19:43:47.025881" w:id="2" w:author="Manager">
+    <w:p>
+      <w:r>
+        <w:t>Example comment</w:t>
+      </w:r>
+    </w:p>
+  </w:comment>
+  <w:comment w:initials="pd" w:date="2024-03-02T19:45:47.032334" w:id="4" w:author="Manager">
+    <w:p>
+      <w:r>
+        <w:t>Example comment</w:t>
+      </w:r>
+    </w:p>
+  </w:comment>
+  <w:comment w:initials="pd" w:date="2024-03-02T20:10:47.942532" w:id="6" w:author="Manager">
+    <w:p>
+      <w:r>
+        <w:t>Example comment</w:t>
+      </w:r>
+    </w:p>
+  </w:comment>
+  <w:comment w:initials="pd" w:date="2024-03-02T20:11:39.989128" w:id="8" w:author="O">
+    <w:p>
+      <w:r>
+        <w:t>O</w:t>
+      </w:r>
+    </w:p>
+  </w:comment>
+  <w:comment w:initials="pd" w:date="2024-03-02T20:41:26.195192" w:id="10" w:author="O">
+    <w:p>
+      <w:r>
+        <w:t>O</w:t>
+      </w:r>
+    </w:p>
+  </w:comment>
+  <w:comment w:initials="pd" w:date="2024-03-02T20:41:48.199602" w:id="12" w:author="O">
+    <w:p>
+      <w:r>
+        <w:t>O</w:t>
+      </w:r>
+    </w:p>
+  </w:comment>
+  <w:comment w:initials="pd" w:date="2024-03-02T20:42:07.061146" w:id="14" w:author="Manager">
     <w:p>
       <w:r>
         <w:t>Example comment</w:t>
@@ -100,14 +234,12 @@
 
 <file path=word/commentsExtended.xml><?xml version="1.0" encoding="utf-8"?>
 <w15:commentsEx xmlns:wpc="http://schemas.microsoft.com/office/word/2010/wordprocessingCanvas" xmlns:cx="http://schemas.microsoft.com/office/drawing/2014/chartex" xmlns:cx1="http://schemas.microsoft.com/office/drawing/2015/9/8/chartex" xmlns:cx2="http://schemas.microsoft.com/office/drawing/2015/10/21/chartex" xmlns:cx3="http://schemas.microsoft.com/office/drawing/2016/5/9/chartex" xmlns:cx4="http://schemas.microsoft.com/office/drawing/2016/5/10/chartex" xmlns:cx5="http://schemas.microsoft.com/office/drawing/2016/5/11/chartex" xmlns:cx6="http://schemas.microsoft.com/office/drawing/2016/5/12/chartex" xmlns:cx7="http://schemas.microsoft.com/office/drawing/2016/5/13/chartex" xmlns:cx8="http://schemas.microsoft.com/office/drawing/2016/5/14/chartex" xmlns:mc="http://schemas.openxmlformats.org/markup-compatibility/2006" xmlns:aink="http://schemas.microsoft.com/office/drawing/2016/ink" xmlns:am3d="http://schemas.microsoft.com/office/drawing/2017/model3d" xmlns:o="urn:schemas-microsoft-com:office:office" xmlns:oel="http://schemas.microsoft.com/office/2019/extlst" xmlns:r="http://schemas.openxmlformats.org/officeDocument/2006/relationships" xmlns:m="http://schemas.openxmlformats.org/officeDocument/2006/math" xmlns:v="urn:schemas-microsoft-com:vml" xmlns:wp14="http://schemas.microsoft.com/office/word/2010/wordprocessingDrawing" xmlns:wp="http://schemas.openxmlformats.org/drawingml/2006/wordprocessingDrawing" xmlns:w10="urn:schemas-microsoft-com:office:word" xmlns:w="http://schemas.openxmlformats.org/wordprocessingml/2006/main" xmlns:w14="http://schemas.microsoft.com/office/word/2010/wordml" xmlns:w15="http://schemas.microsoft.com/office/word/2012/wordml" xmlns:w16cex="http://schemas.microsoft.com/office/word/2018/wordml/cex" xmlns:w16cid="http://schemas.microsoft.com/office/word/2016/wordml/cid" xmlns:w16="http://schemas.microsoft.com/office/word/2018/wordml" xmlns:w16sdtdh="http://schemas.microsoft.com/office/word/2020/wordml/sdtdatahash" xmlns:w16se="http://schemas.microsoft.com/office/word/2015/wordml/symex" xmlns:wpg="http://schemas.microsoft.com/office/word/2010/wordprocessingGroup" xmlns:wpi="http://schemas.microsoft.com/office/word/2010/wordprocessingInk" xmlns:wne="http://schemas.microsoft.com/office/word/2006/wordml" xmlns:wps="http://schemas.microsoft.com/office/word/2010/wordprocessingShape" mc:Ignorable="w14 w15 w16se w16cid w16 w16cex w16sdtdh wp14">
-  <w15:commentEx w15:paraId="5D1011ED" w15:done="0"/>
   <w15:commentEx w15:paraId="49C5E7D0" w15:done="1"/>
 </w15:commentsEx>
 </file>
 
 <file path=word/commentsIds.xml><?xml version="1.0" encoding="utf-8"?>
 <w16cid:commentsIds xmlns:wpc="http://schemas.microsoft.com/office/word/2010/wordprocessingCanvas" xmlns:cx="http://schemas.microsoft.com/office/drawing/2014/chartex" xmlns:cx1="http://schemas.microsoft.com/office/drawing/2015/9/8/chartex" xmlns:cx2="http://schemas.microsoft.com/office/drawing/2015/10/21/chartex" xmlns:cx3="http://schemas.microsoft.com/office/drawing/2016/5/9/chartex" xmlns:cx4="http://schemas.microsoft.com/office/drawing/2016/5/10/chartex" xmlns:cx5="http://schemas.microsoft.com/office/drawing/2016/5/11/chartex" xmlns:cx6="http://schemas.microsoft.com/office/drawing/2016/5/12/chartex" xmlns:cx7="http://schemas.microsoft.com/office/drawing/2016/5/13/chartex" xmlns:cx8="http://schemas.microsoft.com/office/drawing/2016/5/14/chartex" xmlns:mc="http://schemas.openxmlformats.org/markup-compatibility/2006" xmlns:aink="http://schemas.microsoft.com/office/drawing/2016/ink" xmlns:am3d="http://schemas.microsoft.com/office/drawing/2017/model3d" xmlns:o="urn:schemas-microsoft-com:office:office" xmlns:oel="http://schemas.microsoft.com/office/2019/extlst" xmlns:r="http://schemas.openxmlformats.org/officeDocument/2006/relationships" xmlns:m="http://schemas.openxmlformats.org/officeDocument/2006/math" xmlns:v="urn:schemas-microsoft-com:vml" xmlns:wp14="http://schemas.microsoft.com/office/word/2010/wordprocessingDrawing" xmlns:wp="http://schemas.openxmlformats.org/drawingml/2006/wordprocessingDrawing" xmlns:w10="urn:schemas-microsoft-com:office:word" xmlns:w="http://schemas.openxmlformats.org/wordprocessingml/2006/main" xmlns:w14="http://schemas.microsoft.com/office/word/2010/wordml" xmlns:w15="http://schemas.microsoft.com/office/word/2012/wordml" xmlns:w16cex="http://schemas.microsoft.com/office/word/2018/wordml/cex" xmlns:w16cid="http://schemas.microsoft.com/office/word/2016/wordml/cid" xmlns:w16="http://schemas.microsoft.com/office/word/2018/wordml" xmlns:w16sdtdh="http://schemas.microsoft.com/office/word/2020/wordml/sdtdatahash" xmlns:w16se="http://schemas.microsoft.com/office/word/2015/wordml/symex" xmlns:wpg="http://schemas.microsoft.com/office/word/2010/wordprocessingGroup" xmlns:wpi="http://schemas.microsoft.com/office/word/2010/wordprocessingInk" xmlns:wne="http://schemas.microsoft.com/office/word/2006/wordml" xmlns:wps="http://schemas.microsoft.com/office/word/2010/wordprocessingShape" mc:Ignorable="w14 w15 w16se w16cid w16 w16cex w16sdtdh wp14">
-  <w16cid:commentId w16cid:paraId="5D1011ED" w16cid:durableId="33A509D4"/>
   <w16cid:commentId w16cid:paraId="49C5E7D0" w16cid:durableId="2DAF0395"/>
 </w16cid:commentsIds>
 </file>

</xml_diff>